<commit_message>
Added to project ideas
</commit_message>
<xml_diff>
--- a/documentation/projectideas.docx
+++ b/documentation/projectideas.docx
@@ -15,40 +15,212 @@
         <w:jc w:val="center"/>
       </w:pPr>
       <w:r>
+        <w:t>Ryan Bass, William Butler, Derrick Li, Matthew Flynn, Yuval Lebovich</w:t>
+      </w:r>
+    </w:p>
+    <w:p/>
+    <w:p>
+      <w:r>
         <w:t>Ryan Bass</w:t>
       </w:r>
-      <w:r>
-        <w:t xml:space="preserve">, </w:t>
-      </w:r>
-      <w:r>
-        <w:t>William Butler</w:t>
-      </w:r>
-      <w:r>
-        <w:t xml:space="preserve">, </w:t>
-      </w:r>
-      <w:r>
-        <w:t>Derrick L</w:t>
-      </w:r>
-      <w:r>
-        <w:t xml:space="preserve">i, </w:t>
-      </w:r>
-      <w:r>
-        <w:t>Matthew Flynn</w:t>
-      </w:r>
-      <w:r>
-        <w:t xml:space="preserve">, </w:t>
-      </w:r>
-      <w:r>
-        <w:t>Yuval Lebovich</w:t>
-      </w:r>
-    </w:p>
-    <w:p/>
-    <w:p>
-      <w:r>
-        <w:t>Ryan Bass</w:t>
-      </w:r>
-    </w:p>
-    <w:p/>
+    </w:p>
+    <w:p>
+      <w:pPr>
+        <w:pStyle w:val="ListParagraph"/>
+        <w:numPr>
+          <w:ilvl w:val="0"/>
+          <w:numId w:val="2"/>
+        </w:numPr>
+      </w:pPr>
+      <w:r>
+        <w:t>List the source of and describe at least 1 potential data</w:t>
+      </w:r>
+      <w:r>
+        <w:t>sets (</w:t>
+      </w:r>
+      <w:r>
+        <w:t>8 total points)</w:t>
+      </w:r>
+    </w:p>
+    <w:p>
+      <w:pPr>
+        <w:pStyle w:val="ListParagraph"/>
+        <w:numPr>
+          <w:ilvl w:val="1"/>
+          <w:numId w:val="2"/>
+        </w:numPr>
+      </w:pPr>
+      <w:hyperlink r:id="rId5" w:history="1">
+        <w:r>
+          <w:rPr>
+            <w:rStyle w:val="Hyperlink"/>
+          </w:rPr>
+          <w:t>https://collegescorecard.ed.gov/data/</w:t>
+        </w:r>
+      </w:hyperlink>
+    </w:p>
+    <w:p>
+      <w:pPr>
+        <w:pStyle w:val="ListParagraph"/>
+        <w:numPr>
+          <w:ilvl w:val="1"/>
+          <w:numId w:val="2"/>
+        </w:numPr>
+      </w:pPr>
+      <w:r>
+        <w:t>This is a data set that contains data on all U.S colleges, including information about college completion, debt, earnings, etc.</w:t>
+      </w:r>
+    </w:p>
+    <w:p>
+      <w:pPr>
+        <w:pStyle w:val="ListParagraph"/>
+        <w:numPr>
+          <w:ilvl w:val="0"/>
+          <w:numId w:val="2"/>
+        </w:numPr>
+      </w:pPr>
+      <w:r>
+        <w:t xml:space="preserve">Identify who your customer/s </w:t>
+      </w:r>
+      <w:r>
+        <w:t>would be</w:t>
+      </w:r>
+      <w:r>
+        <w:t xml:space="preserve"> (8 total points)</w:t>
+      </w:r>
+    </w:p>
+    <w:p>
+      <w:pPr>
+        <w:pStyle w:val="ListParagraph"/>
+        <w:numPr>
+          <w:ilvl w:val="1"/>
+          <w:numId w:val="2"/>
+        </w:numPr>
+      </w:pPr>
+      <w:r>
+        <w:t>Potential customers would be those looking to find the best college to go to depending on their desired major, location, and cost.</w:t>
+      </w:r>
+    </w:p>
+    <w:p>
+      <w:pPr>
+        <w:pStyle w:val="ListParagraph"/>
+        <w:numPr>
+          <w:ilvl w:val="0"/>
+          <w:numId w:val="2"/>
+        </w:numPr>
+      </w:pPr>
+      <w:r>
+        <w:t xml:space="preserve">Describe the problem </w:t>
+      </w:r>
+      <w:r>
+        <w:t>that the proposed</w:t>
+      </w:r>
+      <w:r>
+        <w:t xml:space="preserve"> project solves and justify its need (10 total points)</w:t>
+      </w:r>
+    </w:p>
+    <w:p>
+      <w:pPr>
+        <w:pStyle w:val="ListParagraph"/>
+        <w:numPr>
+          <w:ilvl w:val="1"/>
+          <w:numId w:val="2"/>
+        </w:numPr>
+      </w:pPr>
+      <w:r>
+        <w:t xml:space="preserve">Trying to find the right college </w:t>
+      </w:r>
+      <w:r>
+        <w:t>that meets all your requirements, while also being the best fit, is a long and troubling process for a lot of people thinking about college. This project would solve this need by providing a useful visual interface that finds the best colleges for you based on your specific requirements.</w:t>
+      </w:r>
+    </w:p>
+    <w:p>
+      <w:pPr>
+        <w:pStyle w:val="ListParagraph"/>
+        <w:numPr>
+          <w:ilvl w:val="0"/>
+          <w:numId w:val="2"/>
+        </w:numPr>
+      </w:pPr>
+      <w:r>
+        <w:t xml:space="preserve">State the product vision and how your </w:t>
+      </w:r>
+      <w:r>
+        <w:t>web-based</w:t>
+      </w:r>
+      <w:r>
+        <w:t xml:space="preserve"> project would be useful to society (8 points)</w:t>
+      </w:r>
+    </w:p>
+    <w:p>
+      <w:pPr>
+        <w:pStyle w:val="ListParagraph"/>
+        <w:numPr>
+          <w:ilvl w:val="1"/>
+          <w:numId w:val="2"/>
+        </w:numPr>
+      </w:pPr>
+      <w:r>
+        <w:t>This college matching project would ultimately provide the user with quality suggestions that can point the</w:t>
+      </w:r>
+      <w:r>
+        <w:t>m in the direction of choosing the college that is the best fit. This is beneficial and useful to society because it would remove the hassle of researching countless colleges to find the one that is the best fit for the user’s situation.</w:t>
+      </w:r>
+    </w:p>
+    <w:p>
+      <w:pPr>
+        <w:pStyle w:val="ListParagraph"/>
+        <w:numPr>
+          <w:ilvl w:val="0"/>
+          <w:numId w:val="2"/>
+        </w:numPr>
+      </w:pPr>
+      <w:r>
+        <w:t>Identify the major features (12 total points)</w:t>
+      </w:r>
+    </w:p>
+    <w:p>
+      <w:pPr>
+        <w:pStyle w:val="ListParagraph"/>
+        <w:numPr>
+          <w:ilvl w:val="1"/>
+          <w:numId w:val="2"/>
+        </w:numPr>
+      </w:pPr>
+      <w:r>
+        <w:t>Users can enter their requirements and narrow down their search query</w:t>
+      </w:r>
+    </w:p>
+    <w:p>
+      <w:pPr>
+        <w:pStyle w:val="ListParagraph"/>
+        <w:numPr>
+          <w:ilvl w:val="1"/>
+          <w:numId w:val="2"/>
+        </w:numPr>
+      </w:pPr>
+      <w:r>
+        <w:t>Results shown that match user’s query</w:t>
+      </w:r>
+    </w:p>
+    <w:p>
+      <w:pPr>
+        <w:pStyle w:val="ListParagraph"/>
+        <w:numPr>
+          <w:ilvl w:val="1"/>
+          <w:numId w:val="2"/>
+        </w:numPr>
+      </w:pPr>
+      <w:r>
+        <w:t>User can see specific data on that college when selected</w:t>
+      </w:r>
+    </w:p>
+    <w:p>
+      <w:pPr>
+        <w:pStyle w:val="ListParagraph"/>
+        <w:ind w:left="1440"/>
+      </w:pPr>
+    </w:p>
     <w:p>
       <w:r>
         <w:t>William Butler</w:t>
@@ -81,6 +253,195 @@
     </w:sectPr>
   </w:body>
 </w:document>
+</file>
+
+<file path=word/numbering.xml><?xml version="1.0" encoding="utf-8"?>
+<w:numbering xmlns:wpc="http://schemas.microsoft.com/office/word/2010/wordprocessingCanvas" xmlns:cx="http://schemas.microsoft.com/office/drawing/2014/chartex" xmlns:cx1="http://schemas.microsoft.com/office/drawing/2015/9/8/chartex" xmlns:cx2="http://schemas.microsoft.com/office/drawing/2015/10/21/chartex" xmlns:cx3="http://schemas.microsoft.com/office/drawing/2016/5/9/chartex" xmlns:cx4="http://schemas.microsoft.com/office/drawing/2016/5/10/chartex" xmlns:cx5="http://schemas.microsoft.com/office/drawing/2016/5/11/chartex" xmlns:cx6="http://schemas.microsoft.com/office/drawing/2016/5/12/chartex" xmlns:cx7="http://schemas.microsoft.com/office/drawing/2016/5/13/chartex" xmlns:cx8="http://schemas.microsoft.com/office/drawing/2016/5/14/chartex" xmlns:mc="http://schemas.openxmlformats.org/markup-compatibility/2006" xmlns:aink="http://schemas.microsoft.com/office/drawing/2016/ink" xmlns:am3d="http://schemas.microsoft.com/office/drawing/2017/model3d" xmlns:o="urn:schemas-microsoft-com:office:office" xmlns:r="http://schemas.openxmlformats.org/officeDocument/2006/relationships" xmlns:m="http://schemas.openxmlformats.org/officeDocument/2006/math" xmlns:v="urn:schemas-microsoft-com:vml" xmlns:wp14="http://schemas.microsoft.com/office/word/2010/wordprocessingDrawing" xmlns:wp="http://schemas.openxmlformats.org/drawingml/2006/wordprocessingDrawing" xmlns:w10="urn:schemas-microsoft-com:office:word" xmlns:w="http://schemas.openxmlformats.org/wordprocessingml/2006/main" xmlns:w14="http://schemas.microsoft.com/office/word/2010/wordml" xmlns:w15="http://schemas.microsoft.com/office/word/2012/wordml" xmlns:w16cex="http://schemas.microsoft.com/office/word/2018/wordml/cex" xmlns:w16cid="http://schemas.microsoft.com/office/word/2016/wordml/cid" xmlns:w16="http://schemas.microsoft.com/office/word/2018/wordml" xmlns:w16sdtdh="http://schemas.microsoft.com/office/word/2020/wordml/sdtdatahash" xmlns:w16se="http://schemas.microsoft.com/office/word/2015/wordml/symex" xmlns:wpg="http://schemas.microsoft.com/office/word/2010/wordprocessingGroup" xmlns:wpi="http://schemas.microsoft.com/office/word/2010/wordprocessingInk" xmlns:wne="http://schemas.microsoft.com/office/word/2006/wordml" xmlns:wps="http://schemas.microsoft.com/office/word/2010/wordprocessingShape" mc:Ignorable="w14 w15 w16se w16cid w16 w16cex w16sdtdh wp14">
+  <w:abstractNum w:abstractNumId="0" w15:restartNumberingAfterBreak="0">
+    <w:nsid w:val="29090ADB"/>
+    <w:multiLevelType w:val="hybridMultilevel"/>
+    <w:tmpl w:val="57FA739A"/>
+    <w:lvl w:ilvl="0" w:tplc="6324E158">
+      <w:start w:val="1"/>
+      <w:numFmt w:val="decimal"/>
+      <w:lvlText w:val="%1.)"/>
+      <w:lvlJc w:val="left"/>
+      <w:pPr>
+        <w:ind w:left="720" w:hanging="360"/>
+      </w:pPr>
+      <w:rPr>
+        <w:rFonts w:hint="default"/>
+      </w:rPr>
+    </w:lvl>
+    <w:lvl w:ilvl="1" w:tplc="04090019">
+      <w:start w:val="1"/>
+      <w:numFmt w:val="lowerLetter"/>
+      <w:lvlText w:val="%2."/>
+      <w:lvlJc w:val="left"/>
+      <w:pPr>
+        <w:ind w:left="1440" w:hanging="360"/>
+      </w:pPr>
+    </w:lvl>
+    <w:lvl w:ilvl="2" w:tplc="0409001B" w:tentative="1">
+      <w:start w:val="1"/>
+      <w:numFmt w:val="lowerRoman"/>
+      <w:lvlText w:val="%3."/>
+      <w:lvlJc w:val="right"/>
+      <w:pPr>
+        <w:ind w:left="2160" w:hanging="180"/>
+      </w:pPr>
+    </w:lvl>
+    <w:lvl w:ilvl="3" w:tplc="0409000F" w:tentative="1">
+      <w:start w:val="1"/>
+      <w:numFmt w:val="decimal"/>
+      <w:lvlText w:val="%4."/>
+      <w:lvlJc w:val="left"/>
+      <w:pPr>
+        <w:ind w:left="2880" w:hanging="360"/>
+      </w:pPr>
+    </w:lvl>
+    <w:lvl w:ilvl="4" w:tplc="04090019" w:tentative="1">
+      <w:start w:val="1"/>
+      <w:numFmt w:val="lowerLetter"/>
+      <w:lvlText w:val="%5."/>
+      <w:lvlJc w:val="left"/>
+      <w:pPr>
+        <w:ind w:left="3600" w:hanging="360"/>
+      </w:pPr>
+    </w:lvl>
+    <w:lvl w:ilvl="5" w:tplc="0409001B" w:tentative="1">
+      <w:start w:val="1"/>
+      <w:numFmt w:val="lowerRoman"/>
+      <w:lvlText w:val="%6."/>
+      <w:lvlJc w:val="right"/>
+      <w:pPr>
+        <w:ind w:left="4320" w:hanging="180"/>
+      </w:pPr>
+    </w:lvl>
+    <w:lvl w:ilvl="6" w:tplc="0409000F" w:tentative="1">
+      <w:start w:val="1"/>
+      <w:numFmt w:val="decimal"/>
+      <w:lvlText w:val="%7."/>
+      <w:lvlJc w:val="left"/>
+      <w:pPr>
+        <w:ind w:left="5040" w:hanging="360"/>
+      </w:pPr>
+    </w:lvl>
+    <w:lvl w:ilvl="7" w:tplc="04090019" w:tentative="1">
+      <w:start w:val="1"/>
+      <w:numFmt w:val="lowerLetter"/>
+      <w:lvlText w:val="%8."/>
+      <w:lvlJc w:val="left"/>
+      <w:pPr>
+        <w:ind w:left="5760" w:hanging="360"/>
+      </w:pPr>
+    </w:lvl>
+    <w:lvl w:ilvl="8" w:tplc="0409001B" w:tentative="1">
+      <w:start w:val="1"/>
+      <w:numFmt w:val="lowerRoman"/>
+      <w:lvlText w:val="%9."/>
+      <w:lvlJc w:val="right"/>
+      <w:pPr>
+        <w:ind w:left="6480" w:hanging="180"/>
+      </w:pPr>
+    </w:lvl>
+  </w:abstractNum>
+  <w:abstractNum w:abstractNumId="1" w15:restartNumberingAfterBreak="0">
+    <w:nsid w:val="2E3855C8"/>
+    <w:multiLevelType w:val="hybridMultilevel"/>
+    <w:tmpl w:val="A4388A46"/>
+    <w:lvl w:ilvl="0" w:tplc="6324E158">
+      <w:start w:val="1"/>
+      <w:numFmt w:val="decimal"/>
+      <w:lvlText w:val="%1.)"/>
+      <w:lvlJc w:val="left"/>
+      <w:pPr>
+        <w:ind w:left="720" w:hanging="360"/>
+      </w:pPr>
+      <w:rPr>
+        <w:rFonts w:hint="default"/>
+      </w:rPr>
+    </w:lvl>
+    <w:lvl w:ilvl="1" w:tplc="04090019" w:tentative="1">
+      <w:start w:val="1"/>
+      <w:numFmt w:val="lowerLetter"/>
+      <w:lvlText w:val="%2."/>
+      <w:lvlJc w:val="left"/>
+      <w:pPr>
+        <w:ind w:left="1440" w:hanging="360"/>
+      </w:pPr>
+    </w:lvl>
+    <w:lvl w:ilvl="2" w:tplc="0409001B" w:tentative="1">
+      <w:start w:val="1"/>
+      <w:numFmt w:val="lowerRoman"/>
+      <w:lvlText w:val="%3."/>
+      <w:lvlJc w:val="right"/>
+      <w:pPr>
+        <w:ind w:left="2160" w:hanging="180"/>
+      </w:pPr>
+    </w:lvl>
+    <w:lvl w:ilvl="3" w:tplc="0409000F" w:tentative="1">
+      <w:start w:val="1"/>
+      <w:numFmt w:val="decimal"/>
+      <w:lvlText w:val="%4."/>
+      <w:lvlJc w:val="left"/>
+      <w:pPr>
+        <w:ind w:left="2880" w:hanging="360"/>
+      </w:pPr>
+    </w:lvl>
+    <w:lvl w:ilvl="4" w:tplc="04090019" w:tentative="1">
+      <w:start w:val="1"/>
+      <w:numFmt w:val="lowerLetter"/>
+      <w:lvlText w:val="%5."/>
+      <w:lvlJc w:val="left"/>
+      <w:pPr>
+        <w:ind w:left="3600" w:hanging="360"/>
+      </w:pPr>
+    </w:lvl>
+    <w:lvl w:ilvl="5" w:tplc="0409001B" w:tentative="1">
+      <w:start w:val="1"/>
+      <w:numFmt w:val="lowerRoman"/>
+      <w:lvlText w:val="%6."/>
+      <w:lvlJc w:val="right"/>
+      <w:pPr>
+        <w:ind w:left="4320" w:hanging="180"/>
+      </w:pPr>
+    </w:lvl>
+    <w:lvl w:ilvl="6" w:tplc="0409000F" w:tentative="1">
+      <w:start w:val="1"/>
+      <w:numFmt w:val="decimal"/>
+      <w:lvlText w:val="%7."/>
+      <w:lvlJc w:val="left"/>
+      <w:pPr>
+        <w:ind w:left="5040" w:hanging="360"/>
+      </w:pPr>
+    </w:lvl>
+    <w:lvl w:ilvl="7" w:tplc="04090019" w:tentative="1">
+      <w:start w:val="1"/>
+      <w:numFmt w:val="lowerLetter"/>
+      <w:lvlText w:val="%8."/>
+      <w:lvlJc w:val="left"/>
+      <w:pPr>
+        <w:ind w:left="5760" w:hanging="360"/>
+      </w:pPr>
+    </w:lvl>
+    <w:lvl w:ilvl="8" w:tplc="0409001B" w:tentative="1">
+      <w:start w:val="1"/>
+      <w:numFmt w:val="lowerRoman"/>
+      <w:lvlText w:val="%9."/>
+      <w:lvlJc w:val="right"/>
+      <w:pPr>
+        <w:ind w:left="6480" w:hanging="180"/>
+      </w:pPr>
+    </w:lvl>
+  </w:abstractNum>
+  <w:num w:numId="1">
+    <w:abstractNumId w:val="1"/>
+  </w:num>
+  <w:num w:numId="2">
+    <w:abstractNumId w:val="0"/>
+  </w:num>
+</w:numbering>
 </file>
 
 <file path=word/styles.xml><?xml version="1.0" encoding="utf-8"?>
@@ -206,6 +567,7 @@
     <w:lsdException w:name="HTML Sample" w:semiHidden="1" w:unhideWhenUsed="1"/>
     <w:lsdException w:name="HTML Typewriter" w:semiHidden="1" w:unhideWhenUsed="1"/>
     <w:lsdException w:name="HTML Variable" w:semiHidden="1" w:unhideWhenUsed="1"/>
+    <w:lsdException w:name="Normal Table" w:semiHidden="1" w:unhideWhenUsed="1"/>
     <w:lsdException w:name="annotation subject" w:semiHidden="1" w:unhideWhenUsed="1"/>
     <w:lsdException w:name="No List" w:semiHidden="1" w:unhideWhenUsed="1"/>
     <w:lsdException w:name="Outline List 1" w:semiHidden="1" w:unhideWhenUsed="1"/>
@@ -252,8 +614,10 @@
     <w:lsdException w:name="Table Subtle 2" w:semiHidden="1" w:unhideWhenUsed="1"/>
     <w:lsdException w:name="Table Web 1" w:semiHidden="1" w:unhideWhenUsed="1"/>
     <w:lsdException w:name="Table Web 2" w:semiHidden="1" w:unhideWhenUsed="1"/>
+    <w:lsdException w:name="Table Web 3" w:semiHidden="1" w:unhideWhenUsed="1"/>
     <w:lsdException w:name="Balloon Text" w:semiHidden="1" w:unhideWhenUsed="1"/>
     <w:lsdException w:name="Table Grid" w:uiPriority="39"/>
+    <w:lsdException w:name="Table Theme" w:semiHidden="1" w:unhideWhenUsed="1"/>
     <w:lsdException w:name="Placeholder Text" w:semiHidden="1"/>
     <w:lsdException w:name="No Spacing" w:uiPriority="1" w:qFormat="1"/>
     <w:lsdException w:name="Light Shading" w:uiPriority="60"/>
@@ -506,6 +870,40 @@
     <w:uiPriority w:val="99"/>
     <w:semiHidden/>
     <w:unhideWhenUsed/>
+  </w:style>
+  <w:style w:type="paragraph" w:styleId="ListParagraph">
+    <w:name w:val="List Paragraph"/>
+    <w:basedOn w:val="Normal"/>
+    <w:uiPriority w:val="34"/>
+    <w:qFormat/>
+    <w:rsid w:val="00793F4E"/>
+    <w:pPr>
+      <w:ind w:left="720"/>
+      <w:contextualSpacing/>
+    </w:pPr>
+  </w:style>
+  <w:style w:type="character" w:styleId="Hyperlink">
+    <w:name w:val="Hyperlink"/>
+    <w:basedOn w:val="DefaultParagraphFont"/>
+    <w:uiPriority w:val="99"/>
+    <w:unhideWhenUsed/>
+    <w:rsid w:val="007E3C72"/>
+    <w:rPr>
+      <w:color w:val="0563C1" w:themeColor="hyperlink"/>
+      <w:u w:val="single"/>
+    </w:rPr>
+  </w:style>
+  <w:style w:type="character" w:styleId="UnresolvedMention">
+    <w:name w:val="Unresolved Mention"/>
+    <w:basedOn w:val="DefaultParagraphFont"/>
+    <w:uiPriority w:val="99"/>
+    <w:semiHidden/>
+    <w:unhideWhenUsed/>
+    <w:rsid w:val="007E3C72"/>
+    <w:rPr>
+      <w:color w:val="605E5C"/>
+      <w:shd w:val="clear" w:color="auto" w:fill="E1DFDD"/>
+    </w:rPr>
   </w:style>
 </w:styles>
 </file>

</xml_diff>